<commit_message>
fix: :bug: desarrollo -> trabajo
</commit_message>
<xml_diff>
--- a/wip/semana 5/PLAN DE GESTION DE RIESGOS_v2.docx
+++ b/wip/semana 5/PLAN DE GESTION DE RIESGOS_v2.docx
@@ -58,13 +58,31 @@
                 <w:sz w:val="20"/>
               </w:rPr>
             </w:pPr>
-            <w:r>
-              <w:rPr>
-                <w:b/>
-                <w:sz w:val="20"/>
-              </w:rPr>
-              <w:t>Orchid Cosmetics</w:t>
-            </w:r>
+            <w:proofErr w:type="spellStart"/>
+            <w:r>
+              <w:rPr>
+                <w:b/>
+                <w:sz w:val="20"/>
+              </w:rPr>
+              <w:t>Orchid</w:t>
+            </w:r>
+            <w:proofErr w:type="spellEnd"/>
+            <w:r>
+              <w:rPr>
+                <w:b/>
+                <w:sz w:val="20"/>
+              </w:rPr>
+              <w:t xml:space="preserve"> </w:t>
+            </w:r>
+            <w:proofErr w:type="spellStart"/>
+            <w:r>
+              <w:rPr>
+                <w:b/>
+                <w:sz w:val="20"/>
+              </w:rPr>
+              <w:t>Cosmetics</w:t>
+            </w:r>
+            <w:proofErr w:type="spellEnd"/>
           </w:p>
         </w:tc>
         <w:tc>
@@ -235,12 +253,14 @@
                 <w:sz w:val="20"/>
               </w:rPr>
             </w:pPr>
+            <w:proofErr w:type="spellStart"/>
             <w:r>
               <w:rPr>
                 <w:sz w:val="20"/>
               </w:rPr>
               <w:t>dd</w:t>
             </w:r>
+            <w:proofErr w:type="spellEnd"/>
           </w:p>
           <w:p>
             <w:pPr>
@@ -1105,7 +1125,16 @@
                 <w:sz w:val="20"/>
                 <w:lang w:val="es-ES"/>
               </w:rPr>
-              <w:t>Equipo de Desarrollo</w:t>
+              <w:t xml:space="preserve">Equipo de </w:t>
+            </w:r>
+            <w:r>
+              <w:rPr>
+                <w:rFonts w:cstheme="minorHAnsi"/>
+                <w:color w:val="0070C0"/>
+                <w:sz w:val="20"/>
+                <w:lang w:val="es-ES"/>
+              </w:rPr>
+              <w:t>trabajo</w:t>
             </w:r>
           </w:p>
         </w:tc>
@@ -1182,7 +1211,47 @@
                 <w:sz w:val="20"/>
                 <w:lang w:val="es-ES"/>
               </w:rPr>
-              <w:t>Implementar pruebas unitarias para cada repositorio (Usuario, Pedido, CantidadProducto, CantidadServicio, Producto, Servicio, Categoría)</w:t>
+              <w:t xml:space="preserve">Implementar pruebas unitarias para cada repositorio (Usuario, Pedido, </w:t>
+            </w:r>
+            <w:proofErr w:type="spellStart"/>
+            <w:r>
+              <w:rPr>
+                <w:rFonts w:cstheme="minorHAnsi"/>
+                <w:color w:val="0070C0"/>
+                <w:sz w:val="20"/>
+                <w:lang w:val="es-ES"/>
+              </w:rPr>
+              <w:t>CantidadProducto</w:t>
+            </w:r>
+            <w:proofErr w:type="spellEnd"/>
+            <w:r>
+              <w:rPr>
+                <w:rFonts w:cstheme="minorHAnsi"/>
+                <w:color w:val="0070C0"/>
+                <w:sz w:val="20"/>
+                <w:lang w:val="es-ES"/>
+              </w:rPr>
+              <w:t xml:space="preserve">, </w:t>
+            </w:r>
+            <w:proofErr w:type="spellStart"/>
+            <w:r>
+              <w:rPr>
+                <w:rFonts w:cstheme="minorHAnsi"/>
+                <w:color w:val="0070C0"/>
+                <w:sz w:val="20"/>
+                <w:lang w:val="es-ES"/>
+              </w:rPr>
+              <w:t>CantidadServicio</w:t>
+            </w:r>
+            <w:proofErr w:type="spellEnd"/>
+            <w:r>
+              <w:rPr>
+                <w:rFonts w:cstheme="minorHAnsi"/>
+                <w:color w:val="0070C0"/>
+                <w:sz w:val="20"/>
+                <w:lang w:val="es-ES"/>
+              </w:rPr>
+              <w:t>, Producto, Servicio, Categoría)</w:t>
             </w:r>
           </w:p>
         </w:tc>
@@ -1207,7 +1276,16 @@
                 <w:sz w:val="20"/>
                 <w:lang w:val="es-ES"/>
               </w:rPr>
-              <w:t>Equipo de desarrollo</w:t>
+              <w:t xml:space="preserve">Equipo de </w:t>
+            </w:r>
+            <w:r>
+              <w:rPr>
+                <w:rFonts w:cstheme="minorHAnsi"/>
+                <w:color w:val="0070C0"/>
+                <w:sz w:val="20"/>
+                <w:lang w:val="es-ES"/>
+              </w:rPr>
+              <w:t>trabajo</w:t>
             </w:r>
           </w:p>
         </w:tc>
@@ -1309,7 +1387,16 @@
                 <w:sz w:val="20"/>
                 <w:lang w:val="es-ES"/>
               </w:rPr>
-              <w:t>Equipo de desarrollo</w:t>
+              <w:t xml:space="preserve">Equipo de </w:t>
+            </w:r>
+            <w:r>
+              <w:rPr>
+                <w:rFonts w:cstheme="minorHAnsi"/>
+                <w:color w:val="0070C0"/>
+                <w:sz w:val="20"/>
+                <w:lang w:val="es-ES"/>
+              </w:rPr>
+              <w:t>trabajo</w:t>
             </w:r>
           </w:p>
         </w:tc>
@@ -1411,7 +1498,16 @@
                 <w:sz w:val="20"/>
                 <w:lang w:val="es-ES"/>
               </w:rPr>
-              <w:t>Equipo de desarrollo</w:t>
+              <w:t xml:space="preserve">Equipo de </w:t>
+            </w:r>
+            <w:r>
+              <w:rPr>
+                <w:rFonts w:cstheme="minorHAnsi"/>
+                <w:color w:val="0070C0"/>
+                <w:sz w:val="20"/>
+                <w:lang w:val="es-ES"/>
+              </w:rPr>
+              <w:t>trabajo</w:t>
             </w:r>
           </w:p>
         </w:tc>
@@ -1513,7 +1609,16 @@
                 <w:sz w:val="20"/>
                 <w:lang w:val="es-ES"/>
               </w:rPr>
-              <w:t>Equipo de desarrollo</w:t>
+              <w:t xml:space="preserve">Equipo de </w:t>
+            </w:r>
+            <w:r>
+              <w:rPr>
+                <w:rFonts w:cstheme="minorHAnsi"/>
+                <w:color w:val="0070C0"/>
+                <w:sz w:val="20"/>
+                <w:lang w:val="es-ES"/>
+              </w:rPr>
+              <w:t>trabajo</w:t>
             </w:r>
           </w:p>
         </w:tc>
@@ -1615,7 +1720,16 @@
                 <w:sz w:val="20"/>
                 <w:lang w:val="es-ES"/>
               </w:rPr>
-              <w:t>Equipo de desarrollo</w:t>
+              <w:t xml:space="preserve">Equipo de </w:t>
+            </w:r>
+            <w:r>
+              <w:rPr>
+                <w:rFonts w:cstheme="minorHAnsi"/>
+                <w:color w:val="0070C0"/>
+                <w:sz w:val="20"/>
+                <w:lang w:val="es-ES"/>
+              </w:rPr>
+              <w:t>trabajo</w:t>
             </w:r>
           </w:p>
         </w:tc>
@@ -2022,7 +2136,16 @@
                 <w:sz w:val="20"/>
                 <w:lang w:val="es-ES"/>
               </w:rPr>
-              <w:t>Equipo de desarrollo</w:t>
+              <w:t xml:space="preserve">Equipo de </w:t>
+            </w:r>
+            <w:r>
+              <w:rPr>
+                <w:rFonts w:cstheme="minorHAnsi"/>
+                <w:color w:val="0070C0"/>
+                <w:sz w:val="20"/>
+                <w:lang w:val="es-ES"/>
+              </w:rPr>
+              <w:t>trabajo</w:t>
             </w:r>
           </w:p>
         </w:tc>
@@ -6934,27 +7057,14 @@
     <w:r>
       <w:t xml:space="preserve"> de </w:t>
     </w:r>
-    <w:r>
-      <w:fldChar w:fldCharType="begin"/>
-    </w:r>
-    <w:r>
-      <w:instrText xml:space="preserve"> NUMPAGES   \* MERGEFORMAT </w:instrText>
-    </w:r>
-    <w:r>
-      <w:fldChar w:fldCharType="separate"/>
-    </w:r>
-    <w:r>
-      <w:rPr>
-        <w:noProof/>
-      </w:rPr>
-      <w:t>1</w:t>
-    </w:r>
-    <w:r>
-      <w:rPr>
-        <w:noProof/>
-      </w:rPr>
-      <w:fldChar w:fldCharType="end"/>
-    </w:r>
+    <w:fldSimple w:instr=" NUMPAGES   \* MERGEFORMAT ">
+      <w:r>
+        <w:rPr>
+          <w:noProof/>
+        </w:rPr>
+        <w:t>1</w:t>
+      </w:r>
+    </w:fldSimple>
   </w:p>
   <w:p>
     <w:pPr>

</xml_diff>

<commit_message>
docs: :memo: gestion de configuracion
</commit_message>
<xml_diff>
--- a/wip/semana 5/PLAN DE GESTION DE RIESGOS_v2.docx
+++ b/wip/semana 5/PLAN DE GESTION DE RIESGOS_v2.docx
@@ -52,19 +52,45 @@
           </w:tcPr>
           <w:p>
             <w:pPr>
-              <w:jc w:val="center"/>
-              <w:rPr>
-                <w:b/>
-                <w:sz w:val="20"/>
-              </w:rPr>
-            </w:pPr>
-            <w:r>
-              <w:rPr>
-                <w:b/>
-                <w:sz w:val="20"/>
-              </w:rPr>
-              <w:t>Orchid Cosmetics</w:t>
-            </w:r>
+              <w:spacing w:afterAutospacing="0"/>
+              <w:rPr>
+                <w:rFonts w:cstheme="minorHAnsi"/>
+                <w:color w:val="0070C0"/>
+                <w:sz w:val="20"/>
+                <w:lang w:val="es-ES"/>
+              </w:rPr>
+            </w:pPr>
+            <w:proofErr w:type="spellStart"/>
+            <w:r>
+              <w:rPr>
+                <w:rFonts w:cstheme="minorHAnsi"/>
+                <w:color w:val="0070C0"/>
+                <w:sz w:val="20"/>
+                <w:lang w:val="es-ES"/>
+              </w:rPr>
+              <w:t>Orchid</w:t>
+            </w:r>
+            <w:proofErr w:type="spellEnd"/>
+            <w:r>
+              <w:rPr>
+                <w:rFonts w:cstheme="minorHAnsi"/>
+                <w:color w:val="0070C0"/>
+                <w:sz w:val="20"/>
+                <w:lang w:val="es-ES"/>
+              </w:rPr>
+              <w:t xml:space="preserve"> </w:t>
+            </w:r>
+            <w:proofErr w:type="spellStart"/>
+            <w:r>
+              <w:rPr>
+                <w:rFonts w:cstheme="minorHAnsi"/>
+                <w:color w:val="0070C0"/>
+                <w:sz w:val="20"/>
+                <w:lang w:val="es-ES"/>
+              </w:rPr>
+              <w:t>Cosmetics</w:t>
+            </w:r>
+            <w:proofErr w:type="spellEnd"/>
           </w:p>
         </w:tc>
         <w:tc>
@@ -97,7 +123,7 @@
           </w:tcPr>
           <w:p>
             <w:pPr>
-              <w:jc w:val="center"/>
+              <w:spacing w:afterAutospacing="0"/>
               <w:rPr>
                 <w:b/>
                 <w:sz w:val="20"/>
@@ -105,8 +131,10 @@
             </w:pPr>
             <w:r>
               <w:rPr>
-                <w:b/>
-                <w:sz w:val="20"/>
+                <w:rFonts w:cstheme="minorHAnsi"/>
+                <w:color w:val="0070C0"/>
+                <w:sz w:val="20"/>
+                <w:lang w:val="es-ES"/>
               </w:rPr>
               <w:t>2025-001</w:t>
             </w:r>
@@ -142,16 +170,20 @@
           </w:tcPr>
           <w:p>
             <w:pPr>
-              <w:jc w:val="center"/>
-              <w:rPr>
-                <w:b/>
-                <w:sz w:val="20"/>
-              </w:rPr>
-            </w:pPr>
-            <w:r>
-              <w:rPr>
-                <w:b/>
-                <w:sz w:val="20"/>
+              <w:spacing w:afterAutospacing="0"/>
+              <w:rPr>
+                <w:rFonts w:cstheme="minorHAnsi"/>
+                <w:color w:val="0070C0"/>
+                <w:sz w:val="20"/>
+                <w:lang w:val="es-ES"/>
+              </w:rPr>
+            </w:pPr>
+            <w:r>
+              <w:rPr>
+                <w:rFonts w:cstheme="minorHAnsi"/>
+                <w:color w:val="0070C0"/>
+                <w:sz w:val="20"/>
+                <w:lang w:val="es-ES"/>
               </w:rPr>
               <w:t>18-10-2025</w:t>
             </w:r>
@@ -227,26 +259,18 @@
                 <w:rFonts w:cstheme="minorHAnsi"/>
                 <w:color w:val="0070C0"/>
                 <w:sz w:val="20"/>
-                <w:lang w:val="es-ES"/>
-              </w:rPr>
-            </w:pPr>
-            <w:r>
-              <w:rPr>
-                <w:rFonts w:cstheme="minorHAnsi"/>
-                <w:color w:val="0070C0"/>
-                <w:sz w:val="20"/>
-                <w:lang w:val="es-ES"/>
-              </w:rPr>
-              <w:t>La gestión de riesgos de este proyecto se regirá por las políticas internas de la empresa en materia de desarrollo y seguridad, tomando como referencia las directrices del PMBOK y la norma ISO 31000:2018. Se aplicará además la normativa vigente en España y la UE relativa a protección de datos (RGPD</w:t>
-            </w:r>
-            <w:r>
-              <w:rPr>
-                <w:rFonts w:cstheme="minorHAnsi"/>
-                <w:color w:val="0070C0"/>
-                <w:sz w:val="20"/>
-                <w:lang w:val="es-ES"/>
-              </w:rPr>
-              <w:t>)</w:t>
+                <w:u w:val="single"/>
+                <w:lang w:val="es-ES"/>
+              </w:rPr>
+            </w:pPr>
+            <w:r>
+              <w:rPr>
+                <w:rFonts w:cstheme="minorHAnsi"/>
+                <w:color w:val="0070C0"/>
+                <w:sz w:val="20"/>
+                <w:lang w:val="es-ES"/>
+              </w:rPr>
+              <w:t>Como la empresa es muy joven, aun no tiene normas aplicables.</w:t>
             </w:r>
           </w:p>
           <w:p>
@@ -1218,7 +1242,47 @@
                 <w:sz w:val="20"/>
                 <w:lang w:val="es-ES"/>
               </w:rPr>
-              <w:t>Implementar pruebas unitarias para cada repositorio (Usuario, Pedido, CantidadProducto, CantidadServicio, Producto, Servicio, Categoría)</w:t>
+              <w:t xml:space="preserve">Implementar pruebas unitarias para cada repositorio (Usuario, Pedido, </w:t>
+            </w:r>
+            <w:proofErr w:type="spellStart"/>
+            <w:r>
+              <w:rPr>
+                <w:rFonts w:cstheme="minorHAnsi"/>
+                <w:color w:val="0070C0"/>
+                <w:sz w:val="20"/>
+                <w:lang w:val="es-ES"/>
+              </w:rPr>
+              <w:t>CantidadProducto</w:t>
+            </w:r>
+            <w:proofErr w:type="spellEnd"/>
+            <w:r>
+              <w:rPr>
+                <w:rFonts w:cstheme="minorHAnsi"/>
+                <w:color w:val="0070C0"/>
+                <w:sz w:val="20"/>
+                <w:lang w:val="es-ES"/>
+              </w:rPr>
+              <w:t xml:space="preserve">, </w:t>
+            </w:r>
+            <w:proofErr w:type="spellStart"/>
+            <w:r>
+              <w:rPr>
+                <w:rFonts w:cstheme="minorHAnsi"/>
+                <w:color w:val="0070C0"/>
+                <w:sz w:val="20"/>
+                <w:lang w:val="es-ES"/>
+              </w:rPr>
+              <w:t>CantidadServicio</w:t>
+            </w:r>
+            <w:proofErr w:type="spellEnd"/>
+            <w:r>
+              <w:rPr>
+                <w:rFonts w:cstheme="minorHAnsi"/>
+                <w:color w:val="0070C0"/>
+                <w:sz w:val="20"/>
+                <w:lang w:val="es-ES"/>
+              </w:rPr>
+              <w:t>, Producto, Servicio, Categoría)</w:t>
             </w:r>
           </w:p>
         </w:tc>

</xml_diff>